<commit_message>
Recommit Homework1-WireFrames and -Userflow
</commit_message>
<xml_diff>
--- a/Homework1/Homework1-UserFlow.docx
+++ b/Homework1/Homework1-UserFlow.docx
@@ -15,6 +15,144 @@
           <w:szCs w:val="40"/>
         </w:rPr>
       </w:pPr>
+      <w:r>
+        <w:rPr>
+          <w:rFonts w:ascii="Times New Roman" w:hAnsi="Times New Roman" w:cs="Times New Roman"/>
+          <w:b/>
+          <w:bCs/>
+          <w:i/>
+          <w:iCs/>
+          <w:noProof/>
+          <w:sz w:val="40"/>
+          <w:szCs w:val="40"/>
+        </w:rPr>
+        <mc:AlternateContent>
+          <mc:Choice Requires="wps">
+            <w:drawing>
+              <wp:anchor distT="0" distB="0" distL="114300" distR="114300" simplePos="0" relativeHeight="251723776" behindDoc="0" locked="0" layoutInCell="1" allowOverlap="1" wp14:anchorId="63D54FC9" wp14:editId="2C1C6871">
+                <wp:simplePos x="0" y="0"/>
+                <wp:positionH relativeFrom="column">
+                  <wp:posOffset>-161925</wp:posOffset>
+                </wp:positionH>
+                <wp:positionV relativeFrom="paragraph">
+                  <wp:posOffset>3019425</wp:posOffset>
+                </wp:positionV>
+                <wp:extent cx="742950" cy="542925"/>
+                <wp:effectExtent l="0" t="19050" r="38100" b="47625"/>
+                <wp:wrapNone/>
+                <wp:docPr id="2" name="Arrow: Right 2"/>
+                <wp:cNvGraphicFramePr/>
+                <a:graphic xmlns:a="http://schemas.openxmlformats.org/drawingml/2006/main">
+                  <a:graphicData uri="http://schemas.microsoft.com/office/word/2010/wordprocessingShape">
+                    <wps:wsp>
+                      <wps:cNvSpPr/>
+                      <wps:spPr>
+                        <a:xfrm>
+                          <a:off x="0" y="0"/>
+                          <a:ext cx="742950" cy="542925"/>
+                        </a:xfrm>
+                        <a:prstGeom prst="rightArrow">
+                          <a:avLst/>
+                        </a:prstGeom>
+                      </wps:spPr>
+                      <wps:style>
+                        <a:lnRef idx="2">
+                          <a:schemeClr val="accent1">
+                            <a:shade val="50000"/>
+                          </a:schemeClr>
+                        </a:lnRef>
+                        <a:fillRef idx="1">
+                          <a:schemeClr val="accent1"/>
+                        </a:fillRef>
+                        <a:effectRef idx="0">
+                          <a:schemeClr val="accent1"/>
+                        </a:effectRef>
+                        <a:fontRef idx="minor">
+                          <a:schemeClr val="lt1"/>
+                        </a:fontRef>
+                      </wps:style>
+                      <wps:txbx>
+                        <w:txbxContent>
+                          <w:p>
+                            <w:pPr>
+                              <w:jc w:val="center"/>
+                              <w:rPr>
+                                <w:sz w:val="24"/>
+                                <w:szCs w:val="24"/>
+                              </w:rPr>
+                            </w:pPr>
+                            <w:r>
+                              <w:rPr>
+                                <w:sz w:val="24"/>
+                                <w:szCs w:val="24"/>
+                              </w:rPr>
+                              <w:t>Users</w:t>
+                            </w:r>
+                          </w:p>
+                        </w:txbxContent>
+                      </wps:txbx>
+                      <wps:bodyPr rot="0" spcFirstLastPara="0" vertOverflow="overflow" horzOverflow="overflow" vert="horz" wrap="square" lIns="91440" tIns="45720" rIns="91440" bIns="45720" numCol="1" spcCol="0" rtlCol="0" fromWordArt="0" anchor="ctr" anchorCtr="0" forceAA="0" compatLnSpc="1">
+                        <a:prstTxWarp prst="textNoShape">
+                          <a:avLst/>
+                        </a:prstTxWarp>
+                        <a:noAutofit/>
+                      </wps:bodyPr>
+                    </wps:wsp>
+                  </a:graphicData>
+                </a:graphic>
+                <wp14:sizeRelH relativeFrom="margin">
+                  <wp14:pctWidth>0</wp14:pctWidth>
+                </wp14:sizeRelH>
+                <wp14:sizeRelV relativeFrom="margin">
+                  <wp14:pctHeight>0</wp14:pctHeight>
+                </wp14:sizeRelV>
+              </wp:anchor>
+            </w:drawing>
+          </mc:Choice>
+          <mc:Fallback>
+            <w:pict>
+              <v:shapetype w14:anchorId="63D54FC9" id="_x0000_t13" coordsize="21600,21600" o:spt="13" adj="16200,5400" path="m@0,l@0@1,0@1,0@2@0@2@0,21600,21600,10800xe">
+                <v:stroke joinstyle="miter"/>
+                <v:formulas>
+                  <v:f eqn="val #0"/>
+                  <v:f eqn="val #1"/>
+                  <v:f eqn="sum height 0 #1"/>
+                  <v:f eqn="sum 10800 0 #1"/>
+                  <v:f eqn="sum width 0 #0"/>
+                  <v:f eqn="prod @4 @3 10800"/>
+                  <v:f eqn="sum width 0 @5"/>
+                </v:formulas>
+                <v:path o:connecttype="custom" o:connectlocs="@0,0;0,10800;@0,21600;21600,10800" o:connectangles="270,180,90,0" textboxrect="0,@1,@6,@2"/>
+                <v:handles>
+                  <v:h position="#0,#1" xrange="0,21600" yrange="0,10800"/>
+                </v:handles>
+              </v:shapetype>
+              <v:shape id="Arrow: Right 2" o:spid="_x0000_s1026" type="#_x0000_t13" style="position:absolute;left:0;text-align:left;margin-left:-12.75pt;margin-top:237.75pt;width:58.5pt;height:42.75pt;z-index:251723776;visibility:visible;mso-wrap-style:square;mso-width-percent:0;mso-height-percent:0;mso-wrap-distance-left:9pt;mso-wrap-distance-top:0;mso-wrap-distance-right:9pt;mso-wrap-distance-bottom:0;mso-position-horizontal:absolute;mso-position-horizontal-relative:text;mso-position-vertical:absolute;mso-position-vertical-relative:text;mso-width-percent:0;mso-height-percent:0;mso-width-relative:margin;mso-height-relative:margin;v-text-anchor:middle" o:gfxdata="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" adj="13708" fillcolor="#4472c4 [3204]" strokecolor="#1f3763 [1604]" strokeweight="1pt">
+                <v:textbox>
+                  <w:txbxContent>
+                    <w:p>
+                      <w:pPr>
+                        <w:jc w:val="center"/>
+                        <w:rPr>
+                          <w:sz w:val="24"/>
+                          <w:szCs w:val="24"/>
+                        </w:rPr>
+                      </w:pPr>
+                      <w:r>
+                        <w:rPr>
+                          <w:sz w:val="24"/>
+                          <w:szCs w:val="24"/>
+                        </w:rPr>
+                        <w:t>Users</w:t>
+                      </w:r>
+                    </w:p>
+                  </w:txbxContent>
+                </v:textbox>
+              </v:shape>
+            </w:pict>
+          </mc:Fallback>
+        </mc:AlternateContent>
+      </w:r>
       <w:r>
         <w:rPr>
           <w:rFonts w:ascii="Times New Roman" w:hAnsi="Times New Roman" w:cs="Times New Roman"/>
@@ -784,12 +922,12 @@
           </mc:Choice>
           <mc:Fallback>
             <w:pict>
-              <v:group w14:anchorId="6C6F9DF2" id="Group 37" o:spid="_x0000_s1026" style="position:absolute;left:0;text-align:left;margin-left:47.25pt;margin-top:106.5pt;width:373.5pt;height:302.1pt;z-index:251720704;mso-position-horizontal-relative:margin;mso-width-relative:margin;mso-height-relative:margin" coordorigin="95,34385" coordsize="47434,38366" o:gfxdata="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">
-                <v:oval id="Oval 28" o:spid="_x0000_s1027" style="position:absolute;left:23526;top:52673;width:1905;height:1905;visibility:visible;mso-wrap-style:square;v-text-anchor:middle" o:gfxdata="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" fillcolor="#4472c4 [3204]" strokecolor="#1f3763 [1604]" strokeweight="1pt">
+              <v:group w14:anchorId="6C6F9DF2" id="Group 37" o:spid="_x0000_s1027" style="position:absolute;left:0;text-align:left;margin-left:47.25pt;margin-top:106.5pt;width:373.5pt;height:302.1pt;z-index:251720704;mso-position-horizontal-relative:margin;mso-width-relative:margin;mso-height-relative:margin" coordorigin="95,34385" coordsize="47434,38366" o:gfxdata="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">
+                <v:oval id="Oval 28" o:spid="_x0000_s1028" style="position:absolute;left:23526;top:52673;width:1905;height:1905;visibility:visible;mso-wrap-style:square;v-text-anchor:middle" o:gfxdata="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" fillcolor="#4472c4 [3204]" strokecolor="#1f3763 [1604]" strokeweight="1pt">
                   <v:stroke joinstyle="miter"/>
                 </v:oval>
-                <v:group id="Group 36" o:spid="_x0000_s1028" style="position:absolute;left:95;top:34385;width:47434;height:38366" coordorigin="95,34385" coordsize="47434,38366" o:gfxdata="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">
-                  <v:roundrect id="Rectangle: Rounded Corners 9" o:spid="_x0000_s1029" style="position:absolute;left:31242;top:34385;width:16002;height:7315;visibility:visible;mso-wrap-style:square;v-text-anchor:middle" arcsize="10923f" o:gfxdata="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" fillcolor="#4472c4 [3204]" strokecolor="#1f3763 [1604]" strokeweight="1pt">
+                <v:group id="Group 36" o:spid="_x0000_s1029" style="position:absolute;left:95;top:34385;width:47434;height:38366" coordorigin="95,34385" coordsize="47434,38366" o:gfxdata="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">
+                  <v:roundrect id="Rectangle: Rounded Corners 9" o:spid="_x0000_s1030" style="position:absolute;left:31242;top:34385;width:16002;height:7315;visibility:visible;mso-wrap-style:square;v-text-anchor:middle" arcsize="10923f" o:gfxdata="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" fillcolor="#4472c4 [3204]" strokecolor="#1f3763 [1604]" strokeweight="1pt">
                     <v:stroke joinstyle="miter"/>
                     <v:textbox>
                       <w:txbxContent>
@@ -812,7 +950,7 @@
                       </w:txbxContent>
                     </v:textbox>
                   </v:roundrect>
-                  <v:roundrect id="Rectangle: Rounded Corners 10" o:spid="_x0000_s1030" style="position:absolute;left:31337;top:44767;width:16002;height:7315;visibility:visible;mso-wrap-style:square;v-text-anchor:middle" arcsize="10923f" o:gfxdata="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" fillcolor="#4472c4 [3204]" strokecolor="#1f3763 [1604]" strokeweight="1pt">
+                  <v:roundrect id="Rectangle: Rounded Corners 10" o:spid="_x0000_s1031" style="position:absolute;left:31337;top:44767;width:16002;height:7315;visibility:visible;mso-wrap-style:square;v-text-anchor:middle" arcsize="10923f" o:gfxdata="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" fillcolor="#4472c4 [3204]" strokecolor="#1f3763 [1604]" strokeweight="1pt">
                     <v:stroke joinstyle="miter"/>
                     <v:textbox>
                       <w:txbxContent>
@@ -835,7 +973,7 @@
                       </w:txbxContent>
                     </v:textbox>
                   </v:roundrect>
-                  <v:roundrect id="Rectangle: Rounded Corners 11" o:spid="_x0000_s1031" style="position:absolute;left:31527;top:55149;width:16002;height:7315;visibility:visible;mso-wrap-style:square;v-text-anchor:middle" arcsize="10923f" o:gfxdata="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" fillcolor="#4472c4 [3204]" strokecolor="#1f3763 [1604]" strokeweight="1pt">
+                  <v:roundrect id="Rectangle: Rounded Corners 11" o:spid="_x0000_s1032" style="position:absolute;left:31527;top:55149;width:16002;height:7315;visibility:visible;mso-wrap-style:square;v-text-anchor:middle" arcsize="10923f" o:gfxdata="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" fillcolor="#4472c4 [3204]" strokecolor="#1f3763 [1604]" strokeweight="1pt">
                     <v:stroke joinstyle="miter"/>
                     <v:textbox>
                       <w:txbxContent>
@@ -858,7 +996,7 @@
                       </w:txbxContent>
                     </v:textbox>
                   </v:roundrect>
-                  <v:roundrect id="Rectangle: Rounded Corners 12" o:spid="_x0000_s1032" style="position:absolute;left:31527;top:65436;width:16002;height:7315;visibility:visible;mso-wrap-style:square;v-text-anchor:middle" arcsize="10923f" o:gfxdata="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" fillcolor="#4472c4 [3204]" strokecolor="#1f3763 [1604]" strokeweight="1pt">
+                  <v:roundrect id="Rectangle: Rounded Corners 12" o:spid="_x0000_s1033" style="position:absolute;left:31527;top:65436;width:16002;height:7315;visibility:visible;mso-wrap-style:square;v-text-anchor:middle" arcsize="10923f" o:gfxdata="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" fillcolor="#4472c4 [3204]" strokecolor="#1f3763 [1604]" strokeweight="1pt">
                     <v:stroke joinstyle="miter"/>
                     <v:textbox>
                       <w:txbxContent>
@@ -881,8 +1019,8 @@
                       </w:txbxContent>
                     </v:textbox>
                   </v:roundrect>
-                  <v:group id="Group 16" o:spid="_x0000_s1033" style="position:absolute;left:95;top:48672;width:23546;height:10002" coordorigin="95,24860" coordsize="23545,10001" o:gfxdata="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">
-                    <v:roundrect id="Rectangle: Rounded Corners 1" o:spid="_x0000_s1034" style="position:absolute;left:95;top:24860;width:17240;height:10001;visibility:visible;mso-wrap-style:square;v-text-anchor:middle" arcsize="10923f" o:gfxdata="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" fillcolor="#4472c4 [3204]" strokecolor="#1f3763 [1604]" strokeweight="1pt">
+                  <v:group id="Group 16" o:spid="_x0000_s1034" style="position:absolute;left:95;top:48672;width:23546;height:10002" coordorigin="95,24860" coordsize="23545,10001" o:gfxdata="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">
+                    <v:roundrect id="Rectangle: Rounded Corners 1" o:spid="_x0000_s1035" style="position:absolute;left:95;top:24860;width:17240;height:10001;visibility:visible;mso-wrap-style:square;v-text-anchor:middle" arcsize="10923f" o:gfxdata="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" fillcolor="#4472c4 [3204]" strokecolor="#1f3763 [1604]" strokeweight="1pt">
                       <v:stroke joinstyle="miter"/>
                       <v:textbox>
                         <w:txbxContent>
@@ -909,41 +1047,41 @@
                       <v:path arrowok="t" fillok="f" o:connecttype="none"/>
                       <o:lock v:ext="edit" shapetype="t"/>
                     </v:shapetype>
-                    <v:shape id="Straight Arrow Connector 15" o:spid="_x0000_s1035" type="#_x0000_t32" style="position:absolute;left:17240;top:29908;width:6401;height:0;visibility:visible;mso-wrap-style:square" o:connectortype="straight" o:gfxdata="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" strokecolor="#4472c4 [3204]" strokeweight=".5pt">
+                    <v:shape id="Straight Arrow Connector 15" o:spid="_x0000_s1036" type="#_x0000_t32" style="position:absolute;left:17240;top:29908;width:6401;height:0;visibility:visible;mso-wrap-style:square" o:connectortype="straight" o:gfxdata="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" strokecolor="#4472c4 [3204]" strokeweight=".5pt">
                       <v:stroke startarrow="block" endarrow="block" joinstyle="miter"/>
                     </v:shape>
                   </v:group>
-                  <v:line id="Straight Connector 17" o:spid="_x0000_s1036" style="position:absolute;visibility:visible;mso-wrap-style:square" from="24479,37909" to="24479,69246" o:connectortype="straight" o:gfxdata="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" strokecolor="#4472c4 [3204]" strokeweight=".5pt">
+                  <v:line id="Straight Connector 17" o:spid="_x0000_s1037" style="position:absolute;visibility:visible;mso-wrap-style:square" from="24479,37909" to="24479,69246" o:connectortype="straight" o:gfxdata="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" strokecolor="#4472c4 [3204]" strokeweight=".5pt">
                     <v:stroke joinstyle="miter"/>
                   </v:line>
-                  <v:shape id="Straight Arrow Connector 22" o:spid="_x0000_s1037" type="#_x0000_t32" style="position:absolute;left:24479;top:48577;width:6858;height:0;visibility:visible;mso-wrap-style:square" o:connectortype="straight" o:gfxdata="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" strokecolor="#4472c4 [3204]" strokeweight=".5pt">
+                  <v:shape id="Straight Arrow Connector 22" o:spid="_x0000_s1038" type="#_x0000_t32" style="position:absolute;left:24479;top:48577;width:6858;height:0;visibility:visible;mso-wrap-style:square" o:connectortype="straight" o:gfxdata="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" strokecolor="#4472c4 [3204]" strokeweight=".5pt">
                     <v:stroke endarrow="block" joinstyle="miter"/>
                   </v:shape>
-                  <v:shape id="Straight Arrow Connector 23" o:spid="_x0000_s1038" type="#_x0000_t32" style="position:absolute;left:24384;top:38004;width:6858;height:0;visibility:visible;mso-wrap-style:square" o:connectortype="straight" o:gfxdata="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" strokecolor="#4472c4 [3204]" strokeweight=".5pt">
+                  <v:shape id="Straight Arrow Connector 23" o:spid="_x0000_s1039" type="#_x0000_t32" style="position:absolute;left:24384;top:38004;width:6858;height:0;visibility:visible;mso-wrap-style:square" o:connectortype="straight" o:gfxdata="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" strokecolor="#4472c4 [3204]" strokeweight=".5pt">
                     <v:stroke endarrow="block" joinstyle="miter"/>
                   </v:shape>
-                  <v:shape id="Straight Arrow Connector 24" o:spid="_x0000_s1039" type="#_x0000_t32" style="position:absolute;left:24669;top:58864;width:6858;height:0;visibility:visible;mso-wrap-style:square" o:connectortype="straight" o:gfxdata="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" strokecolor="#4472c4 [3204]" strokeweight=".5pt">
+                  <v:shape id="Straight Arrow Connector 24" o:spid="_x0000_s1040" type="#_x0000_t32" style="position:absolute;left:24669;top:58864;width:6858;height:0;visibility:visible;mso-wrap-style:square" o:connectortype="straight" o:gfxdata="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" strokecolor="#4472c4 [3204]" strokeweight=".5pt">
                     <v:stroke endarrow="block" joinstyle="miter"/>
                   </v:shape>
-                  <v:shape id="Straight Arrow Connector 25" o:spid="_x0000_s1040" type="#_x0000_t32" style="position:absolute;left:24574;top:69151;width:6858;height:0;visibility:visible;mso-wrap-style:square" o:connectortype="straight" o:gfxdata="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" strokecolor="#4472c4 [3204]" strokeweight=".5pt">
+                  <v:shape id="Straight Arrow Connector 25" o:spid="_x0000_s1041" type="#_x0000_t32" style="position:absolute;left:24574;top:69151;width:6858;height:0;visibility:visible;mso-wrap-style:square" o:connectortype="straight" o:gfxdata="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" strokecolor="#4472c4 [3204]" strokeweight=".5pt">
                     <v:stroke endarrow="block" joinstyle="miter"/>
                   </v:shape>
-                  <v:shape id="Straight Arrow Connector 29" o:spid="_x0000_s1041" type="#_x0000_t32" style="position:absolute;left:33528;top:41719;width:0;height:3143;visibility:visible;mso-wrap-style:square" o:connectortype="straight" o:gfxdata="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" strokecolor="#4472c4 [3204]" strokeweight=".5pt">
+                  <v:shape id="Straight Arrow Connector 29" o:spid="_x0000_s1042" type="#_x0000_t32" style="position:absolute;left:33528;top:41719;width:0;height:3143;visibility:visible;mso-wrap-style:square" o:connectortype="straight" o:gfxdata="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" strokecolor="#4472c4 [3204]" strokeweight=".5pt">
                     <v:stroke startarrow="block" endarrow="block" joinstyle="miter"/>
                   </v:shape>
-                  <v:shape id="Straight Arrow Connector 30" o:spid="_x0000_s1042" type="#_x0000_t32" style="position:absolute;left:33242;top:52101;width:0;height:3144;visibility:visible;mso-wrap-style:square" o:connectortype="straight" o:gfxdata="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" strokecolor="#4472c4 [3204]" strokeweight=".5pt">
+                  <v:shape id="Straight Arrow Connector 30" o:spid="_x0000_s1043" type="#_x0000_t32" style="position:absolute;left:33242;top:52101;width:0;height:3144;visibility:visible;mso-wrap-style:square" o:connectortype="straight" o:gfxdata="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" strokecolor="#4472c4 [3204]" strokeweight=".5pt">
                     <v:stroke startarrow="block" endarrow="block" joinstyle="miter"/>
                   </v:shape>
-                  <v:shape id="Straight Arrow Connector 31" o:spid="_x0000_s1043" type="#_x0000_t32" style="position:absolute;left:33147;top:62293;width:0;height:3143;visibility:visible;mso-wrap-style:square" o:connectortype="straight" o:gfxdata="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" strokecolor="#4472c4 [3204]" strokeweight=".5pt">
+                  <v:shape id="Straight Arrow Connector 31" o:spid="_x0000_s1044" type="#_x0000_t32" style="position:absolute;left:33147;top:62293;width:0;height:3143;visibility:visible;mso-wrap-style:square" o:connectortype="straight" o:gfxdata="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" strokecolor="#4472c4 [3204]" strokeweight=".5pt">
                     <v:stroke startarrow="block" endarrow="block" joinstyle="miter"/>
                   </v:shape>
-                  <v:shape id="Straight Arrow Connector 32" o:spid="_x0000_s1044" type="#_x0000_t32" style="position:absolute;left:37242;top:41719;width:191;height:13430;flip:x;visibility:visible;mso-wrap-style:square" o:connectortype="straight" o:gfxdata="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" strokecolor="#4472c4 [3204]" strokeweight=".5pt">
+                  <v:shape id="Straight Arrow Connector 32" o:spid="_x0000_s1045" type="#_x0000_t32" style="position:absolute;left:37242;top:41719;width:191;height:13430;flip:x;visibility:visible;mso-wrap-style:square" o:connectortype="straight" o:gfxdata="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" strokecolor="#4472c4 [3204]" strokeweight=".5pt">
                     <v:stroke dashstyle="longDash" startarrow="block" endarrow="block" joinstyle="miter"/>
                   </v:shape>
-                  <v:shape id="Straight Arrow Connector 33" o:spid="_x0000_s1045" type="#_x0000_t32" style="position:absolute;left:44767;top:41719;width:451;height:23813;flip:x;visibility:visible;mso-wrap-style:square" o:connectortype="straight" o:gfxdata="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" strokecolor="#4472c4 [3204]" strokeweight=".5pt">
+                  <v:shape id="Straight Arrow Connector 33" o:spid="_x0000_s1046" type="#_x0000_t32" style="position:absolute;left:44767;top:41719;width:451;height:23813;flip:x;visibility:visible;mso-wrap-style:square" o:connectortype="straight" o:gfxdata="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" strokecolor="#4472c4 [3204]" strokeweight=".5pt">
                     <v:stroke dashstyle="longDash" startarrow="block" endarrow="block" joinstyle="miter"/>
                   </v:shape>
-                  <v:shape id="Straight Arrow Connector 34" o:spid="_x0000_s1046" type="#_x0000_t32" style="position:absolute;left:41243;top:52101;width:190;height:13431;flip:x;visibility:visible;mso-wrap-style:square" o:connectortype="straight" o:gfxdata="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" strokecolor="#4472c4 [3204]" strokeweight=".5pt">
+                  <v:shape id="Straight Arrow Connector 34" o:spid="_x0000_s1047" type="#_x0000_t32" style="position:absolute;left:41243;top:52101;width:190;height:13431;flip:x;visibility:visible;mso-wrap-style:square" o:connectortype="straight" o:gfxdata="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" strokecolor="#4472c4 [3204]" strokeweight=".5pt">
                     <v:stroke dashstyle="longDash" startarrow="block" endarrow="block" joinstyle="miter"/>
                   </v:shape>
                 </v:group>
@@ -1076,7 +1214,7 @@
           </mc:Choice>
           <mc:Fallback>
             <w:pict>
-              <v:roundrect w14:anchorId="1335AD2F" id="Rectangle: Rounded Corners 254" o:spid="_x0000_s1047" style="position:absolute;left:0;text-align:left;margin-left:0;margin-top:-34.5pt;width:125.25pt;height:32.25pt;z-index:251722752;visibility:visible;mso-wrap-style:square;mso-width-percent:0;mso-height-percent:0;mso-wrap-distance-left:9pt;mso-wrap-distance-top:0;mso-wrap-distance-right:9pt;mso-wrap-distance-bottom:0;mso-position-horizontal:center;mso-position-horizontal-relative:margin;mso-position-vertical:absolute;mso-position-vertical-relative:text;mso-width-percent:0;mso-height-percent:0;mso-width-relative:margin;mso-height-relative:margin;v-text-anchor:middle" arcsize="10923f" o:gfxdata="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" filled="f" strokecolor="#1f3763 [1604]" strokeweight="2.25pt">
+              <v:roundrect w14:anchorId="1335AD2F" id="Rectangle: Rounded Corners 254" o:spid="_x0000_s1048" style="position:absolute;left:0;text-align:left;margin-left:0;margin-top:-34.5pt;width:125.25pt;height:32.25pt;z-index:251722752;visibility:visible;mso-wrap-style:square;mso-width-percent:0;mso-height-percent:0;mso-wrap-distance-left:9pt;mso-wrap-distance-top:0;mso-wrap-distance-right:9pt;mso-wrap-distance-bottom:0;mso-position-horizontal:center;mso-position-horizontal-relative:margin;mso-position-vertical:absolute;mso-position-vertical-relative:text;mso-width-percent:0;mso-height-percent:0;mso-width-relative:margin;mso-height-relative:margin;v-text-anchor:middle" arcsize="10923f" o:gfxdata="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" filled="f" strokecolor="#1f3763 [1604]" strokeweight="2.25pt">
                 <v:stroke joinstyle="miter"/>
                 <v:textbox>
                   <w:txbxContent>

</xml_diff>